<commit_message>
Requirements and Use case
</commit_message>
<xml_diff>
--- a/docs/WIP/CASA_ProjectPlan_v1.docx
+++ b/docs/WIP/CASA_ProjectPlan_v1.docx
@@ -1,11 +1,11 @@
 
 <file path=word/document.xml><?xml version="1.0" encoding="utf-8"?>
-<w:document xmlns:wpc="http://schemas.microsoft.com/office/word/2010/wordprocessingCanvas" xmlns:mc="http://schemas.openxmlformats.org/markup-compatibility/2006" xmlns:o="urn:schemas-microsoft-com:office:office" xmlns:r="http://schemas.openxmlformats.org/officeDocument/2006/relationships" xmlns:m="http://schemas.openxmlformats.org/officeDocument/2006/math" xmlns:v="urn:schemas-microsoft-com:vml" xmlns:wp14="http://schemas.microsoft.com/office/word/2010/wordprocessingDrawing" xmlns:wp="http://schemas.openxmlformats.org/drawingml/2006/wordprocessingDrawing" xmlns:w10="urn:schemas-microsoft-com:office:word" xmlns:w="http://schemas.openxmlformats.org/wordprocessingml/2006/main" xmlns:w14="http://schemas.microsoft.com/office/word/2010/wordml" xmlns:w15="http://schemas.microsoft.com/office/word/2012/wordml" xmlns:wpg="http://schemas.microsoft.com/office/word/2010/wordprocessingGroup" xmlns:wpi="http://schemas.microsoft.com/office/word/2010/wordprocessingInk" xmlns:wne="http://schemas.microsoft.com/office/word/2006/wordml" xmlns:wps="http://schemas.microsoft.com/office/word/2010/wordprocessingShape" mc:Ignorable="w14 w15 wp14">
+<w:document xmlns:wpc="http://schemas.microsoft.com/office/word/2010/wordprocessingCanvas" xmlns:cx="http://schemas.microsoft.com/office/drawing/2014/chartex" xmlns:cx1="http://schemas.microsoft.com/office/drawing/2015/9/8/chartex" xmlns:cx2="http://schemas.microsoft.com/office/drawing/2015/10/21/chartex" xmlns:cx3="http://schemas.microsoft.com/office/drawing/2016/5/9/chartex" xmlns:cx4="http://schemas.microsoft.com/office/drawing/2016/5/10/chartex" xmlns:cx5="http://schemas.microsoft.com/office/drawing/2016/5/11/chartex" xmlns:mc="http://schemas.openxmlformats.org/markup-compatibility/2006" xmlns:o="urn:schemas-microsoft-com:office:office" xmlns:r="http://schemas.openxmlformats.org/officeDocument/2006/relationships" xmlns:m="http://schemas.openxmlformats.org/officeDocument/2006/math" xmlns:v="urn:schemas-microsoft-com:vml" xmlns:wp14="http://schemas.microsoft.com/office/word/2010/wordprocessingDrawing" xmlns:wp="http://schemas.openxmlformats.org/drawingml/2006/wordprocessingDrawing" xmlns:w10="urn:schemas-microsoft-com:office:word" xmlns:w="http://schemas.openxmlformats.org/wordprocessingml/2006/main" xmlns:w14="http://schemas.microsoft.com/office/word/2010/wordml" xmlns:w15="http://schemas.microsoft.com/office/word/2012/wordml" xmlns:w16se="http://schemas.microsoft.com/office/word/2015/wordml/symex" xmlns:wpg="http://schemas.microsoft.com/office/word/2010/wordprocessingGroup" xmlns:wpi="http://schemas.microsoft.com/office/word/2010/wordprocessingInk" xmlns:wne="http://schemas.microsoft.com/office/word/2006/wordml" xmlns:wps="http://schemas.microsoft.com/office/word/2010/wordprocessingShape" mc:Ignorable="w14 w15 w16se wp14">
   <w:background w:color="FFFFFF"/>
   <w:body>
     <w:p>
       <w:pPr>
-        <w:pStyle w:val="Heading1"/>
+        <w:pStyle w:val="Nadpis1"/>
         <w:pBdr>
           <w:bottom w:val="single" w:sz="18" w:space="1" w:color="007AC2"/>
         </w:pBdr>
@@ -19,12 +19,12 @@
     </w:p>
     <w:p>
       <w:pPr>
-        <w:pStyle w:val="Odstavecseseznamem"/>
-      </w:pPr>
-    </w:p>
-    <w:p>
-      <w:pPr>
-        <w:pStyle w:val="Heading2"/>
+        <w:pStyle w:val="Odstavecseseznamem1"/>
+      </w:pPr>
+    </w:p>
+    <w:p>
+      <w:pPr>
+        <w:pStyle w:val="Nadpis2"/>
       </w:pPr>
       <w:r>
         <w:t>Project information</w:t>
@@ -38,42 +38,19 @@
         </w:rPr>
       </w:pPr>
       <w:r>
-        <w:t>P</w:t>
-      </w:r>
-      <w:r>
-        <w:t>roject CASA is part of a larger ongoing academic project</w:t>
-      </w:r>
-      <w:r>
-        <w:t>, information on it can be found</w:t>
-      </w:r>
-      <w:r>
-        <w:t xml:space="preserve"> here</w:t>
-      </w:r>
-      <w:proofErr w:type="gramStart"/>
-      <w:r>
-        <w:t>:</w:t>
-      </w:r>
-      <w:proofErr w:type="gramEnd"/>
+        <w:t>Project CASA is part of a larger ongoing academic project, information on it can be found here:</w:t>
+      </w:r>
       <w:r>
         <w:br/>
       </w:r>
       <w:hyperlink r:id="rId8" w:history="1">
         <w:r>
           <w:rPr>
-            <w:rStyle w:val="Hyperlink"/>
+            <w:rStyle w:val="Hypertextovodkaz"/>
             <w:b/>
           </w:rPr>
-          <w:t xml:space="preserve">Quality Assurance and testing methodology for </w:t>
+          <w:t>Quality Assurance and testing methodology for IoT</w:t>
         </w:r>
-        <w:proofErr w:type="spellStart"/>
-        <w:r>
-          <w:rPr>
-            <w:rStyle w:val="Hyperlink"/>
-            <w:b/>
-          </w:rPr>
-          <w:t>IoT</w:t>
-        </w:r>
-        <w:proofErr w:type="spellEnd"/>
       </w:hyperlink>
     </w:p>
     <w:p>
@@ -95,15 +72,7 @@
         <w:t>S</w:t>
       </w:r>
       <w:r>
-        <w:t>ome parts of the program, namely the “sat” and “</w:t>
-      </w:r>
-      <w:proofErr w:type="spellStart"/>
-      <w:r>
-        <w:t>minisat</w:t>
-      </w:r>
-      <w:proofErr w:type="spellEnd"/>
-      <w:r>
-        <w:t>” packages might be online in Java</w:t>
+        <w:t>ome parts of the program, namely the “sat” and “minisat” packages might be online in Java</w:t>
       </w:r>
       <w:r>
         <w:t xml:space="preserve"> already, which will save time.</w:t>
@@ -111,7 +80,470 @@
     </w:p>
     <w:p>
       <w:pPr>
-        <w:pStyle w:val="Heading2"/>
+        <w:spacing w:after="120"/>
+      </w:pPr>
+    </w:p>
+    <w:p>
+      <w:pPr>
+        <w:pStyle w:val="Nadpis2"/>
+      </w:pPr>
+      <w:r>
+        <w:t>Requirements</w:t>
+      </w:r>
+    </w:p>
+    <w:p>
+      <w:pPr>
+        <w:pStyle w:val="Nadpis3"/>
+      </w:pPr>
+      <w:r>
+        <w:t>Initial Requirements</w:t>
+      </w:r>
+    </w:p>
+    <w:p>
+      <w:pPr>
+        <w:pStyle w:val="Zkladntext"/>
+        <w:numPr>
+          <w:ilvl w:val="0"/>
+          <w:numId w:val="5"/>
+        </w:numPr>
+      </w:pPr>
+      <w:r>
+        <w:t>Write new program in Java with same functionality as CASA.</w:t>
+      </w:r>
+    </w:p>
+    <w:p>
+      <w:pPr>
+        <w:pStyle w:val="Zkladntext"/>
+        <w:numPr>
+          <w:ilvl w:val="1"/>
+          <w:numId w:val="5"/>
+        </w:numPr>
+      </w:pPr>
+      <w:r>
+        <w:t>Create covering array with test cases created by pairwise testing method.</w:t>
+      </w:r>
+    </w:p>
+    <w:p>
+      <w:pPr>
+        <w:pStyle w:val="Zkladntext"/>
+        <w:numPr>
+          <w:ilvl w:val="1"/>
+          <w:numId w:val="5"/>
+        </w:numPr>
+      </w:pPr>
+      <w:r>
+        <w:t>Using constraints that affects calculation of covering array</w:t>
+      </w:r>
+      <w:r>
+        <w:t>.</w:t>
+      </w:r>
+    </w:p>
+    <w:p>
+      <w:pPr>
+        <w:pStyle w:val="Zkladntext"/>
+        <w:numPr>
+          <w:ilvl w:val="1"/>
+          <w:numId w:val="5"/>
+        </w:numPr>
+      </w:pPr>
+      <w:r>
+        <w:t>Set the seed value for the random number generator</w:t>
+      </w:r>
+      <w:r>
+        <w:t>.</w:t>
+      </w:r>
+    </w:p>
+    <w:p>
+      <w:pPr>
+        <w:pStyle w:val="Zkladntext"/>
+        <w:numPr>
+          <w:ilvl w:val="1"/>
+          <w:numId w:val="5"/>
+        </w:numPr>
+      </w:pPr>
+      <w:r>
+        <w:t>S</w:t>
+      </w:r>
+      <w:r>
+        <w:t>et the initial number of iterations allowed at each array size</w:t>
+      </w:r>
+      <w:r>
+        <w:t>.</w:t>
+      </w:r>
+    </w:p>
+    <w:p>
+      <w:pPr>
+        <w:pStyle w:val="Zkladntext"/>
+        <w:numPr>
+          <w:ilvl w:val="1"/>
+          <w:numId w:val="5"/>
+        </w:numPr>
+      </w:pPr>
+      <w:r>
+        <w:t>S</w:t>
+      </w:r>
+      <w:r>
+        <w:t>et the number of retries allowed at the same array size</w:t>
+      </w:r>
+      <w:r>
+        <w:t>.</w:t>
+      </w:r>
+    </w:p>
+    <w:p>
+      <w:pPr>
+        <w:pStyle w:val="Zkladntext"/>
+        <w:numPr>
+          <w:ilvl w:val="1"/>
+          <w:numId w:val="5"/>
+        </w:numPr>
+      </w:pPr>
+      <w:r>
+        <w:t>S</w:t>
+      </w:r>
+      <w:r>
+        <w:t xml:space="preserve">et the weight of the upper bound in the binary search </w:t>
+      </w:r>
+      <w:r>
+        <w:t>partition.</w:t>
+      </w:r>
+    </w:p>
+    <w:p>
+      <w:pPr>
+        <w:pStyle w:val="Zkladntext"/>
+        <w:numPr>
+          <w:ilvl w:val="1"/>
+          <w:numId w:val="5"/>
+        </w:numPr>
+      </w:pPr>
+      <w:r>
+        <w:t>S</w:t>
+      </w:r>
+      <w:r>
+        <w:t>et the initial temperature</w:t>
+      </w:r>
+      <w:r>
+        <w:t>.</w:t>
+      </w:r>
+    </w:p>
+    <w:p>
+      <w:pPr>
+        <w:pStyle w:val="Zkladntext"/>
+        <w:numPr>
+          <w:ilvl w:val="1"/>
+          <w:numId w:val="5"/>
+        </w:numPr>
+      </w:pPr>
+      <w:r>
+        <w:t>S</w:t>
+      </w:r>
+      <w:r>
+        <w:t>et the temperature multiplier applied each iteration</w:t>
+      </w:r>
+      <w:r>
+        <w:t>.</w:t>
+      </w:r>
+    </w:p>
+    <w:p>
+      <w:pPr>
+        <w:pStyle w:val="Zkladntext"/>
+        <w:numPr>
+          <w:ilvl w:val="1"/>
+          <w:numId w:val="5"/>
+        </w:numPr>
+      </w:pPr>
+      <w:r>
+        <w:t>L</w:t>
+      </w:r>
+      <w:r>
+        <w:t>et the covering array be no smaller than the given size</w:t>
+      </w:r>
+      <w:r>
+        <w:t>.</w:t>
+      </w:r>
+    </w:p>
+    <w:p>
+      <w:pPr>
+        <w:pStyle w:val="Zkladntext"/>
+        <w:numPr>
+          <w:ilvl w:val="1"/>
+          <w:numId w:val="5"/>
+        </w:numPr>
+      </w:pPr>
+      <w:r>
+        <w:t>L</w:t>
+      </w:r>
+      <w:r>
+        <w:t>et the covering array be no larger than the given size</w:t>
+      </w:r>
+      <w:r>
+        <w:t>.</w:t>
+      </w:r>
+    </w:p>
+    <w:p>
+      <w:pPr>
+        <w:pStyle w:val="Zkladntext"/>
+        <w:numPr>
+          <w:ilvl w:val="1"/>
+          <w:numId w:val="5"/>
+        </w:numPr>
+      </w:pPr>
+      <w:r>
+        <w:t>L</w:t>
+      </w:r>
+      <w:r>
+        <w:t>ock the covering array at the given size</w:t>
+      </w:r>
+      <w:r>
+        <w:t>.</w:t>
+      </w:r>
+    </w:p>
+    <w:p>
+      <w:pPr>
+        <w:pStyle w:val="Zkladntext"/>
+        <w:numPr>
+          <w:ilvl w:val="0"/>
+          <w:numId w:val="5"/>
+        </w:numPr>
+      </w:pPr>
+      <w:r>
+        <w:t>Keep the CASA solving speed.</w:t>
+      </w:r>
+    </w:p>
+    <w:p>
+      <w:pPr>
+        <w:pStyle w:val="Nadpis3"/>
+      </w:pPr>
+      <w:r>
+        <w:lastRenderedPageBreak/>
+        <w:t>Revised Requirement</w:t>
+      </w:r>
+    </w:p>
+    <w:p>
+      <w:pPr>
+        <w:pStyle w:val="Zkladntext"/>
+        <w:numPr>
+          <w:ilvl w:val="0"/>
+          <w:numId w:val="5"/>
+        </w:numPr>
+      </w:pPr>
+      <w:r>
+        <w:t>Write new program in Java with same functionality as CASA.</w:t>
+      </w:r>
+    </w:p>
+    <w:p>
+      <w:pPr>
+        <w:pStyle w:val="Zkladntext"/>
+        <w:numPr>
+          <w:ilvl w:val="1"/>
+          <w:numId w:val="5"/>
+        </w:numPr>
+      </w:pPr>
+      <w:r>
+        <w:t>Create covering array with test cases created by pairwise testing method.</w:t>
+      </w:r>
+    </w:p>
+    <w:p>
+      <w:pPr>
+        <w:pStyle w:val="Zkladntext"/>
+        <w:numPr>
+          <w:ilvl w:val="1"/>
+          <w:numId w:val="5"/>
+        </w:numPr>
+      </w:pPr>
+      <w:r>
+        <w:t>Using constraints that affects calculation of covering array.</w:t>
+      </w:r>
+    </w:p>
+    <w:p>
+      <w:pPr>
+        <w:pStyle w:val="Nadpis3"/>
+      </w:pPr>
+      <w:r>
+        <w:t>Operational project requirements</w:t>
+      </w:r>
+    </w:p>
+    <w:p>
+      <w:pPr>
+        <w:pStyle w:val="Zkladntext"/>
+        <w:numPr>
+          <w:ilvl w:val="0"/>
+          <w:numId w:val="5"/>
+        </w:numPr>
+      </w:pPr>
+      <w:r>
+        <w:t>Find SAT and minisat module in Java.</w:t>
+      </w:r>
+    </w:p>
+    <w:p>
+      <w:pPr>
+        <w:pStyle w:val="Zkladntext"/>
+        <w:numPr>
+          <w:ilvl w:val="0"/>
+          <w:numId w:val="5"/>
+        </w:numPr>
+      </w:pPr>
+      <w:r>
+        <w:t>Find a way to use code in C language from Java.</w:t>
+      </w:r>
+    </w:p>
+    <w:p>
+      <w:pPr>
+        <w:pStyle w:val="Zkladntext"/>
+        <w:numPr>
+          <w:ilvl w:val="0"/>
+          <w:numId w:val="5"/>
+        </w:numPr>
+      </w:pPr>
+      <w:r>
+        <w:t>Compare Choco solver with SAT solver in Java.</w:t>
+      </w:r>
+    </w:p>
+    <w:p>
+      <w:pPr>
+        <w:pStyle w:val="Nadpis2"/>
+      </w:pPr>
+      <w:r>
+        <w:t>Use case</w:t>
+      </w:r>
+    </w:p>
+    <w:p>
+      <w:pPr>
+        <w:pStyle w:val="Nadpis3"/>
+      </w:pPr>
+      <w:r>
+        <w:t>Generate test cases</w:t>
+      </w:r>
+    </w:p>
+    <w:p>
+      <w:pPr>
+        <w:pStyle w:val="Zkladntext"/>
+      </w:pPr>
+      <w:r>
+        <w:t>The use case of the program is to generate covering array of test cases. There are few parameters.</w:t>
+      </w:r>
+    </w:p>
+    <w:p>
+      <w:pPr>
+        <w:pStyle w:val="Zkladntext"/>
+        <w:numPr>
+          <w:ilvl w:val="0"/>
+          <w:numId w:val="11"/>
+        </w:numPr>
+      </w:pPr>
+      <w:r>
+        <w:t xml:space="preserve">(Required) </w:t>
+      </w:r>
+      <w:r>
+        <w:t xml:space="preserve">Model file with </w:t>
+      </w:r>
+    </w:p>
+    <w:p>
+      <w:pPr>
+        <w:pStyle w:val="Zkladntext"/>
+        <w:numPr>
+          <w:ilvl w:val="1"/>
+          <w:numId w:val="11"/>
+        </w:numPr>
+      </w:pPr>
+      <w:r>
+        <w:t>strength of testing</w:t>
+      </w:r>
+    </w:p>
+    <w:p>
+      <w:pPr>
+        <w:pStyle w:val="Zkladntext"/>
+        <w:numPr>
+          <w:ilvl w:val="1"/>
+          <w:numId w:val="11"/>
+        </w:numPr>
+      </w:pPr>
+      <w:r>
+        <w:t>number of options</w:t>
+      </w:r>
+    </w:p>
+    <w:p>
+      <w:pPr>
+        <w:pStyle w:val="Zkladntext"/>
+        <w:numPr>
+          <w:ilvl w:val="1"/>
+          <w:numId w:val="11"/>
+        </w:numPr>
+      </w:pPr>
+      <w:r>
+        <w:t>number of values in each option</w:t>
+      </w:r>
+    </w:p>
+    <w:p>
+      <w:pPr>
+        <w:pStyle w:val="Zkladntext"/>
+        <w:numPr>
+          <w:ilvl w:val="0"/>
+          <w:numId w:val="11"/>
+        </w:numPr>
+      </w:pPr>
+      <w:r>
+        <w:t>(Optional) Constraint file with</w:t>
+      </w:r>
+    </w:p>
+    <w:p>
+      <w:pPr>
+        <w:pStyle w:val="Zkladntext"/>
+        <w:numPr>
+          <w:ilvl w:val="1"/>
+          <w:numId w:val="11"/>
+        </w:numPr>
+      </w:pPr>
+      <w:r>
+        <w:t>Number of disjunctive clauses</w:t>
+      </w:r>
+    </w:p>
+    <w:p>
+      <w:pPr>
+        <w:pStyle w:val="Zkladntext"/>
+        <w:numPr>
+          <w:ilvl w:val="1"/>
+          <w:numId w:val="11"/>
+        </w:numPr>
+      </w:pPr>
+      <w:r>
+        <w:t>Number of terms in each disjunctive clause</w:t>
+      </w:r>
+    </w:p>
+    <w:p>
+      <w:pPr>
+        <w:pStyle w:val="Zkladntext"/>
+        <w:numPr>
+          <w:ilvl w:val="1"/>
+          <w:numId w:val="11"/>
+        </w:numPr>
+      </w:pPr>
+      <w:r>
+        <w:t>Terms itself from each clause</w:t>
+      </w:r>
+    </w:p>
+    <w:p>
+      <w:pPr>
+        <w:pStyle w:val="Zkladntext"/>
+        <w:numPr>
+          <w:ilvl w:val="0"/>
+          <w:numId w:val="11"/>
+        </w:numPr>
+      </w:pPr>
+      <w:r>
+        <w:t xml:space="preserve">(Optional) Name of </w:t>
+      </w:r>
+      <w:r>
+        <w:t xml:space="preserve">the </w:t>
+      </w:r>
+      <w:bookmarkStart w:id="0" w:name="_GoBack"/>
+      <w:bookmarkEnd w:id="0"/>
+      <w:r>
+        <w:t>Output file</w:t>
+      </w:r>
+    </w:p>
+    <w:p>
+      <w:pPr>
+        <w:pStyle w:val="Nadpis2"/>
       </w:pPr>
       <w:r>
         <w:lastRenderedPageBreak/>
@@ -120,7 +552,7 @@
     </w:p>
     <w:p>
       <w:pPr>
-        <w:pStyle w:val="Heading3"/>
+        <w:pStyle w:val="Nadpis3"/>
       </w:pPr>
       <w:r>
         <w:t>Analysis</w:t>
@@ -136,7 +568,7 @@
     </w:p>
     <w:p>
       <w:pPr>
-        <w:pStyle w:val="Heading3"/>
+        <w:pStyle w:val="Nadpis3"/>
       </w:pPr>
       <w:r>
         <w:t>Business requirements specification</w:t>
@@ -152,7 +584,7 @@
     </w:p>
     <w:p>
       <w:pPr>
-        <w:pStyle w:val="Heading3"/>
+        <w:pStyle w:val="Nadpis3"/>
       </w:pPr>
       <w:r>
         <w:t>Coding</w:t>
@@ -189,18 +621,14 @@
       <w:r>
         <w:t>Utility</w:t>
       </w:r>
-      <w:bookmarkStart w:id="0" w:name="_GoBack"/>
-      <w:bookmarkEnd w:id="0"/>
     </w:p>
     <w:p>
       <w:pPr>
         <w:pStyle w:val="Heading4"/>
       </w:pPr>
-      <w:proofErr w:type="spellStart"/>
       <w:r>
         <w:t>posix</w:t>
       </w:r>
-      <w:proofErr w:type="spellEnd"/>
     </w:p>
     <w:p>
       <w:pPr>
@@ -268,7 +696,7 @@
     </w:p>
     <w:p>
       <w:pPr>
-        <w:pStyle w:val="Heading2"/>
+        <w:pStyle w:val="Nadpis2"/>
       </w:pPr>
       <w:r>
         <w:t>Task specification</w:t>
@@ -281,7 +709,7 @@
     </w:p>
     <w:p>
       <w:pPr>
-        <w:pStyle w:val="Heading2"/>
+        <w:pStyle w:val="Nadpis2"/>
       </w:pPr>
       <w:r>
         <w:lastRenderedPageBreak/>
@@ -290,6 +718,10 @@
     </w:p>
     <w:p>
       <w:r>
+        <w:rPr>
+          <w:noProof/>
+          <w:lang w:val="cs-CZ" w:eastAsia="cs-CZ"/>
+        </w:rPr>
         <w:drawing>
           <wp:inline distT="0" distB="0" distL="0" distR="0">
             <wp:extent cx="5943600" cy="3024868"/>
@@ -342,7 +774,7 @@
     </w:p>
     <w:p>
       <w:pPr>
-        <w:pStyle w:val="Heading2"/>
+        <w:pStyle w:val="Nadpis2"/>
       </w:pPr>
       <w:r>
         <w:t>Development plan</w:t>
@@ -350,6 +782,10 @@
     </w:p>
     <w:p>
       <w:r>
+        <w:rPr>
+          <w:noProof/>
+          <w:lang w:val="cs-CZ" w:eastAsia="cs-CZ"/>
+        </w:rPr>
         <w:drawing>
           <wp:inline distT="0" distB="0" distL="0" distR="0">
             <wp:extent cx="5943600" cy="2387184"/>
@@ -413,7 +849,7 @@
 </file>
 
 <file path=word/endnotes.xml><?xml version="1.0" encoding="utf-8"?>
-<w:endnotes xmlns:wpc="http://schemas.microsoft.com/office/word/2010/wordprocessingCanvas" xmlns:mc="http://schemas.openxmlformats.org/markup-compatibility/2006" xmlns:o="urn:schemas-microsoft-com:office:office" xmlns:r="http://schemas.openxmlformats.org/officeDocument/2006/relationships" xmlns:m="http://schemas.openxmlformats.org/officeDocument/2006/math" xmlns:v="urn:schemas-microsoft-com:vml" xmlns:wp14="http://schemas.microsoft.com/office/word/2010/wordprocessingDrawing" xmlns:wp="http://schemas.openxmlformats.org/drawingml/2006/wordprocessingDrawing" xmlns:w10="urn:schemas-microsoft-com:office:word" xmlns:w="http://schemas.openxmlformats.org/wordprocessingml/2006/main" xmlns:w14="http://schemas.microsoft.com/office/word/2010/wordml" xmlns:w15="http://schemas.microsoft.com/office/word/2012/wordml" xmlns:wpg="http://schemas.microsoft.com/office/word/2010/wordprocessingGroup" xmlns:wpi="http://schemas.microsoft.com/office/word/2010/wordprocessingInk" xmlns:wne="http://schemas.microsoft.com/office/word/2006/wordml" xmlns:wps="http://schemas.microsoft.com/office/word/2010/wordprocessingShape" mc:Ignorable="w14 w15 wp14">
+<w:endnotes xmlns:wpc="http://schemas.microsoft.com/office/word/2010/wordprocessingCanvas" xmlns:cx="http://schemas.microsoft.com/office/drawing/2014/chartex" xmlns:cx1="http://schemas.microsoft.com/office/drawing/2015/9/8/chartex" xmlns:cx2="http://schemas.microsoft.com/office/drawing/2015/10/21/chartex" xmlns:cx3="http://schemas.microsoft.com/office/drawing/2016/5/9/chartex" xmlns:cx4="http://schemas.microsoft.com/office/drawing/2016/5/10/chartex" xmlns:cx5="http://schemas.microsoft.com/office/drawing/2016/5/11/chartex" xmlns:mc="http://schemas.openxmlformats.org/markup-compatibility/2006" xmlns:o="urn:schemas-microsoft-com:office:office" xmlns:r="http://schemas.openxmlformats.org/officeDocument/2006/relationships" xmlns:m="http://schemas.openxmlformats.org/officeDocument/2006/math" xmlns:v="urn:schemas-microsoft-com:vml" xmlns:wp14="http://schemas.microsoft.com/office/word/2010/wordprocessingDrawing" xmlns:wp="http://schemas.openxmlformats.org/drawingml/2006/wordprocessingDrawing" xmlns:w10="urn:schemas-microsoft-com:office:word" xmlns:w="http://schemas.openxmlformats.org/wordprocessingml/2006/main" xmlns:w14="http://schemas.microsoft.com/office/word/2010/wordml" xmlns:w15="http://schemas.microsoft.com/office/word/2012/wordml" xmlns:w16se="http://schemas.microsoft.com/office/word/2015/wordml/symex" xmlns:wpg="http://schemas.microsoft.com/office/word/2010/wordprocessingGroup" xmlns:wpi="http://schemas.microsoft.com/office/word/2010/wordprocessingInk" xmlns:wne="http://schemas.microsoft.com/office/word/2006/wordml" xmlns:wps="http://schemas.microsoft.com/office/word/2010/wordprocessingShape" mc:Ignorable="w14 w15 w16se wp14">
   <w:endnote w:type="separator" w:id="-1">
     <w:p>
       <w:r>
@@ -432,10 +868,10 @@
 </file>
 
 <file path=word/footer1.xml><?xml version="1.0" encoding="utf-8"?>
-<w:ftr xmlns:wpc="http://schemas.microsoft.com/office/word/2010/wordprocessingCanvas" xmlns:mc="http://schemas.openxmlformats.org/markup-compatibility/2006" xmlns:o="urn:schemas-microsoft-com:office:office" xmlns:r="http://schemas.openxmlformats.org/officeDocument/2006/relationships" xmlns:m="http://schemas.openxmlformats.org/officeDocument/2006/math" xmlns:v="urn:schemas-microsoft-com:vml" xmlns:wp14="http://schemas.microsoft.com/office/word/2010/wordprocessingDrawing" xmlns:wp="http://schemas.openxmlformats.org/drawingml/2006/wordprocessingDrawing" xmlns:w10="urn:schemas-microsoft-com:office:word" xmlns:w="http://schemas.openxmlformats.org/wordprocessingml/2006/main" xmlns:w14="http://schemas.microsoft.com/office/word/2010/wordml" xmlns:w15="http://schemas.microsoft.com/office/word/2012/wordml" xmlns:wpg="http://schemas.microsoft.com/office/word/2010/wordprocessingGroup" xmlns:wpi="http://schemas.microsoft.com/office/word/2010/wordprocessingInk" xmlns:wne="http://schemas.microsoft.com/office/word/2006/wordml" xmlns:wps="http://schemas.microsoft.com/office/word/2010/wordprocessingShape" mc:Ignorable="w14 w15 wp14">
+<w:ftr xmlns:wpc="http://schemas.microsoft.com/office/word/2010/wordprocessingCanvas" xmlns:cx="http://schemas.microsoft.com/office/drawing/2014/chartex" xmlns:cx1="http://schemas.microsoft.com/office/drawing/2015/9/8/chartex" xmlns:cx2="http://schemas.microsoft.com/office/drawing/2015/10/21/chartex" xmlns:cx3="http://schemas.microsoft.com/office/drawing/2016/5/9/chartex" xmlns:cx4="http://schemas.microsoft.com/office/drawing/2016/5/10/chartex" xmlns:cx5="http://schemas.microsoft.com/office/drawing/2016/5/11/chartex" xmlns:mc="http://schemas.openxmlformats.org/markup-compatibility/2006" xmlns:o="urn:schemas-microsoft-com:office:office" xmlns:r="http://schemas.openxmlformats.org/officeDocument/2006/relationships" xmlns:m="http://schemas.openxmlformats.org/officeDocument/2006/math" xmlns:v="urn:schemas-microsoft-com:vml" xmlns:wp14="http://schemas.microsoft.com/office/word/2010/wordprocessingDrawing" xmlns:wp="http://schemas.openxmlformats.org/drawingml/2006/wordprocessingDrawing" xmlns:w10="urn:schemas-microsoft-com:office:word" xmlns:w="http://schemas.openxmlformats.org/wordprocessingml/2006/main" xmlns:w14="http://schemas.microsoft.com/office/word/2010/wordml" xmlns:w15="http://schemas.microsoft.com/office/word/2012/wordml" xmlns:w16se="http://schemas.microsoft.com/office/word/2015/wordml/symex" xmlns:wpg="http://schemas.microsoft.com/office/word/2010/wordprocessingGroup" xmlns:wpi="http://schemas.microsoft.com/office/word/2010/wordprocessingInk" xmlns:wne="http://schemas.microsoft.com/office/word/2006/wordml" xmlns:wps="http://schemas.microsoft.com/office/word/2010/wordprocessingShape" mc:Ignorable="w14 w15 w16se wp14">
   <w:p>
     <w:pPr>
-      <w:pStyle w:val="Footer"/>
+      <w:pStyle w:val="Zpat"/>
       <w:jc w:val="center"/>
     </w:pPr>
     <w:r>
@@ -462,7 +898,7 @@
       <w:rPr>
         <w:noProof/>
       </w:rPr>
-      <w:t>3</w:t>
+      <w:t>4</w:t>
     </w:r>
     <w:r>
       <w:rPr>
@@ -495,7 +931,7 @@
       <w:rPr>
         <w:noProof/>
       </w:rPr>
-      <w:t>3</w:t>
+      <w:t>4</w:t>
     </w:r>
     <w:r>
       <w:rPr>
@@ -507,14 +943,14 @@
   </w:p>
   <w:p>
     <w:pPr>
-      <w:pStyle w:val="Footer"/>
+      <w:pStyle w:val="Zpat"/>
     </w:pPr>
   </w:p>
 </w:ftr>
 </file>
 
 <file path=word/footnotes.xml><?xml version="1.0" encoding="utf-8"?>
-<w:footnotes xmlns:wpc="http://schemas.microsoft.com/office/word/2010/wordprocessingCanvas" xmlns:mc="http://schemas.openxmlformats.org/markup-compatibility/2006" xmlns:o="urn:schemas-microsoft-com:office:office" xmlns:r="http://schemas.openxmlformats.org/officeDocument/2006/relationships" xmlns:m="http://schemas.openxmlformats.org/officeDocument/2006/math" xmlns:v="urn:schemas-microsoft-com:vml" xmlns:wp14="http://schemas.microsoft.com/office/word/2010/wordprocessingDrawing" xmlns:wp="http://schemas.openxmlformats.org/drawingml/2006/wordprocessingDrawing" xmlns:w10="urn:schemas-microsoft-com:office:word" xmlns:w="http://schemas.openxmlformats.org/wordprocessingml/2006/main" xmlns:w14="http://schemas.microsoft.com/office/word/2010/wordml" xmlns:w15="http://schemas.microsoft.com/office/word/2012/wordml" xmlns:wpg="http://schemas.microsoft.com/office/word/2010/wordprocessingGroup" xmlns:wpi="http://schemas.microsoft.com/office/word/2010/wordprocessingInk" xmlns:wne="http://schemas.microsoft.com/office/word/2006/wordml" xmlns:wps="http://schemas.microsoft.com/office/word/2010/wordprocessingShape" mc:Ignorable="w14 w15 wp14">
+<w:footnotes xmlns:wpc="http://schemas.microsoft.com/office/word/2010/wordprocessingCanvas" xmlns:cx="http://schemas.microsoft.com/office/drawing/2014/chartex" xmlns:cx1="http://schemas.microsoft.com/office/drawing/2015/9/8/chartex" xmlns:cx2="http://schemas.microsoft.com/office/drawing/2015/10/21/chartex" xmlns:cx3="http://schemas.microsoft.com/office/drawing/2016/5/9/chartex" xmlns:cx4="http://schemas.microsoft.com/office/drawing/2016/5/10/chartex" xmlns:cx5="http://schemas.microsoft.com/office/drawing/2016/5/11/chartex" xmlns:mc="http://schemas.openxmlformats.org/markup-compatibility/2006" xmlns:o="urn:schemas-microsoft-com:office:office" xmlns:r="http://schemas.openxmlformats.org/officeDocument/2006/relationships" xmlns:m="http://schemas.openxmlformats.org/officeDocument/2006/math" xmlns:v="urn:schemas-microsoft-com:vml" xmlns:wp14="http://schemas.microsoft.com/office/word/2010/wordprocessingDrawing" xmlns:wp="http://schemas.openxmlformats.org/drawingml/2006/wordprocessingDrawing" xmlns:w10="urn:schemas-microsoft-com:office:word" xmlns:w="http://schemas.openxmlformats.org/wordprocessingml/2006/main" xmlns:w14="http://schemas.microsoft.com/office/word/2010/wordml" xmlns:w15="http://schemas.microsoft.com/office/word/2012/wordml" xmlns:w16se="http://schemas.microsoft.com/office/word/2015/wordml/symex" xmlns:wpg="http://schemas.microsoft.com/office/word/2010/wordprocessingGroup" xmlns:wpi="http://schemas.microsoft.com/office/word/2010/wordprocessingInk" xmlns:wne="http://schemas.microsoft.com/office/word/2006/wordml" xmlns:wps="http://schemas.microsoft.com/office/word/2010/wordprocessingShape" mc:Ignorable="w14 w15 w16se wp14">
   <w:footnote w:type="separator" w:id="-1">
     <w:p>
       <w:r>
@@ -533,10 +969,10 @@
 </file>
 
 <file path=word/header1.xml><?xml version="1.0" encoding="utf-8"?>
-<w:hdr xmlns:wpc="http://schemas.microsoft.com/office/word/2010/wordprocessingCanvas" xmlns:mc="http://schemas.openxmlformats.org/markup-compatibility/2006" xmlns:o="urn:schemas-microsoft-com:office:office" xmlns:r="http://schemas.openxmlformats.org/officeDocument/2006/relationships" xmlns:m="http://schemas.openxmlformats.org/officeDocument/2006/math" xmlns:v="urn:schemas-microsoft-com:vml" xmlns:wp14="http://schemas.microsoft.com/office/word/2010/wordprocessingDrawing" xmlns:wp="http://schemas.openxmlformats.org/drawingml/2006/wordprocessingDrawing" xmlns:w10="urn:schemas-microsoft-com:office:word" xmlns:w="http://schemas.openxmlformats.org/wordprocessingml/2006/main" xmlns:w14="http://schemas.microsoft.com/office/word/2010/wordml" xmlns:w15="http://schemas.microsoft.com/office/word/2012/wordml" xmlns:wpg="http://schemas.microsoft.com/office/word/2010/wordprocessingGroup" xmlns:wpi="http://schemas.microsoft.com/office/word/2010/wordprocessingInk" xmlns:wne="http://schemas.microsoft.com/office/word/2006/wordml" xmlns:wps="http://schemas.microsoft.com/office/word/2010/wordprocessingShape" mc:Ignorable="w14 w15 wp14">
+<w:hdr xmlns:wpc="http://schemas.microsoft.com/office/word/2010/wordprocessingCanvas" xmlns:cx="http://schemas.microsoft.com/office/drawing/2014/chartex" xmlns:cx1="http://schemas.microsoft.com/office/drawing/2015/9/8/chartex" xmlns:cx2="http://schemas.microsoft.com/office/drawing/2015/10/21/chartex" xmlns:cx3="http://schemas.microsoft.com/office/drawing/2016/5/9/chartex" xmlns:cx4="http://schemas.microsoft.com/office/drawing/2016/5/10/chartex" xmlns:cx5="http://schemas.microsoft.com/office/drawing/2016/5/11/chartex" xmlns:mc="http://schemas.openxmlformats.org/markup-compatibility/2006" xmlns:o="urn:schemas-microsoft-com:office:office" xmlns:r="http://schemas.openxmlformats.org/officeDocument/2006/relationships" xmlns:m="http://schemas.openxmlformats.org/officeDocument/2006/math" xmlns:v="urn:schemas-microsoft-com:vml" xmlns:wp14="http://schemas.microsoft.com/office/word/2010/wordprocessingDrawing" xmlns:wp="http://schemas.openxmlformats.org/drawingml/2006/wordprocessingDrawing" xmlns:w10="urn:schemas-microsoft-com:office:word" xmlns:w="http://schemas.openxmlformats.org/wordprocessingml/2006/main" xmlns:w14="http://schemas.microsoft.com/office/word/2010/wordml" xmlns:w15="http://schemas.microsoft.com/office/word/2012/wordml" xmlns:w16se="http://schemas.microsoft.com/office/word/2015/wordml/symex" xmlns:wpg="http://schemas.microsoft.com/office/word/2010/wordprocessingGroup" xmlns:wpi="http://schemas.microsoft.com/office/word/2010/wordprocessingInk" xmlns:wne="http://schemas.microsoft.com/office/word/2006/wordml" xmlns:wps="http://schemas.microsoft.com/office/word/2010/wordprocessingShape" mc:Ignorable="w14 w15 w16se wp14">
   <w:p>
     <w:pPr>
-      <w:pStyle w:val="Header"/>
+      <w:pStyle w:val="Zhlav"/>
       <w:tabs>
         <w:tab w:val="left" w:pos="720"/>
         <w:tab w:val="left" w:pos="1440"/>
@@ -571,9 +1007,8 @@
         <w:szCs w:val="20"/>
         <w:lang w:val="cs-CZ"/>
       </w:rPr>
-      <w:t xml:space="preserve">Project </w:t>
+      <w:t>Project Plan</w:t>
     </w:r>
-    <w:proofErr w:type="spellStart"/>
     <w:r>
       <w:rPr>
         <w:rFonts w:ascii="Arial" w:hAnsi="Arial" w:cs="Arial"/>
@@ -582,9 +1017,17 @@
         <w:szCs w:val="20"/>
         <w:lang w:val="cs-CZ"/>
       </w:rPr>
-      <w:t>Plan</w:t>
+      <w:tab/>
     </w:r>
-    <w:proofErr w:type="spellEnd"/>
+    <w:r>
+      <w:rPr>
+        <w:rFonts w:ascii="Arial" w:hAnsi="Arial" w:cs="Arial"/>
+        <w:sz w:val="20"/>
+        <w:szCs w:val="20"/>
+        <w:lang w:val="cs-CZ"/>
+      </w:rPr>
+      <w:tab/>
+    </w:r>
     <w:r>
       <w:rPr>
         <w:rFonts w:ascii="Arial" w:hAnsi="Arial" w:cs="Arial"/>
@@ -593,31 +1036,12 @@
         <w:szCs w:val="20"/>
         <w:lang w:val="cs-CZ"/>
       </w:rPr>
-      <w:tab/>
-    </w:r>
-    <w:r>
-      <w:rPr>
-        <w:rFonts w:ascii="Arial" w:hAnsi="Arial" w:cs="Arial"/>
-        <w:sz w:val="20"/>
-        <w:szCs w:val="20"/>
-        <w:lang w:val="cs-CZ"/>
-      </w:rPr>
-      <w:tab/>
-    </w:r>
-    <w:r>
-      <w:rPr>
-        <w:rFonts w:ascii="Arial" w:hAnsi="Arial" w:cs="Arial"/>
-        <w:b/>
-        <w:sz w:val="20"/>
-        <w:szCs w:val="20"/>
-        <w:lang w:val="cs-CZ"/>
-      </w:rPr>
       <w:t>B6B36RSP FEE CTU, Summer Semester 2017</w:t>
     </w:r>
   </w:p>
   <w:p>
     <w:pPr>
-      <w:pStyle w:val="Header"/>
+      <w:pStyle w:val="Zhlav"/>
       <w:tabs>
         <w:tab w:val="left" w:pos="720"/>
         <w:tab w:val="left" w:pos="1134"/>
@@ -684,7 +1108,7 @@
 </file>
 
 <file path=word/numbering.xml><?xml version="1.0" encoding="utf-8"?>
-<w:numbering xmlns:wpc="http://schemas.microsoft.com/office/word/2010/wordprocessingCanvas" xmlns:mc="http://schemas.openxmlformats.org/markup-compatibility/2006" xmlns:o="urn:schemas-microsoft-com:office:office" xmlns:r="http://schemas.openxmlformats.org/officeDocument/2006/relationships" xmlns:m="http://schemas.openxmlformats.org/officeDocument/2006/math" xmlns:v="urn:schemas-microsoft-com:vml" xmlns:wp14="http://schemas.microsoft.com/office/word/2010/wordprocessingDrawing" xmlns:wp="http://schemas.openxmlformats.org/drawingml/2006/wordprocessingDrawing" xmlns:w10="urn:schemas-microsoft-com:office:word" xmlns:w="http://schemas.openxmlformats.org/wordprocessingml/2006/main" xmlns:w14="http://schemas.microsoft.com/office/word/2010/wordml" xmlns:w15="http://schemas.microsoft.com/office/word/2012/wordml" xmlns:wpg="http://schemas.microsoft.com/office/word/2010/wordprocessingGroup" xmlns:wpi="http://schemas.microsoft.com/office/word/2010/wordprocessingInk" xmlns:wne="http://schemas.microsoft.com/office/word/2006/wordml" xmlns:wps="http://schemas.microsoft.com/office/word/2010/wordprocessingShape" mc:Ignorable="w14 w15 wp14">
+<w:numbering xmlns:wpc="http://schemas.microsoft.com/office/word/2010/wordprocessingCanvas" xmlns:cx="http://schemas.microsoft.com/office/drawing/2014/chartex" xmlns:cx1="http://schemas.microsoft.com/office/drawing/2015/9/8/chartex" xmlns:cx2="http://schemas.microsoft.com/office/drawing/2015/10/21/chartex" xmlns:cx3="http://schemas.microsoft.com/office/drawing/2016/5/9/chartex" xmlns:cx4="http://schemas.microsoft.com/office/drawing/2016/5/10/chartex" xmlns:cx5="http://schemas.microsoft.com/office/drawing/2016/5/11/chartex" xmlns:mc="http://schemas.openxmlformats.org/markup-compatibility/2006" xmlns:o="urn:schemas-microsoft-com:office:office" xmlns:r="http://schemas.openxmlformats.org/officeDocument/2006/relationships" xmlns:m="http://schemas.openxmlformats.org/officeDocument/2006/math" xmlns:v="urn:schemas-microsoft-com:vml" xmlns:wp14="http://schemas.microsoft.com/office/word/2010/wordprocessingDrawing" xmlns:wp="http://schemas.openxmlformats.org/drawingml/2006/wordprocessingDrawing" xmlns:w10="urn:schemas-microsoft-com:office:word" xmlns:w="http://schemas.openxmlformats.org/wordprocessingml/2006/main" xmlns:w14="http://schemas.microsoft.com/office/word/2010/wordml" xmlns:w15="http://schemas.microsoft.com/office/word/2012/wordml" xmlns:w16se="http://schemas.microsoft.com/office/word/2015/wordml/symex" xmlns:wpg="http://schemas.microsoft.com/office/word/2010/wordprocessingGroup" xmlns:wpi="http://schemas.microsoft.com/office/word/2010/wordprocessingInk" xmlns:wne="http://schemas.microsoft.com/office/word/2006/wordml" xmlns:wps="http://schemas.microsoft.com/office/word/2010/wordprocessingShape" mc:Ignorable="w14 w15 w16se wp14">
   <w:abstractNum w:abstractNumId="0" w15:restartNumberingAfterBreak="0">
     <w:nsid w:val="00000001"/>
     <w:multiLevelType w:val="multilevel"/>
@@ -692,7 +1116,7 @@
     <w:lvl w:ilvl="0">
       <w:start w:val="1"/>
       <w:numFmt w:val="upperLetter"/>
-      <w:pStyle w:val="Heading3"/>
+      <w:pStyle w:val="Nadpis3"/>
       <w:lvlText w:val="%1."/>
       <w:lvlJc w:val="left"/>
       <w:pPr>
@@ -808,7 +1232,7 @@
     <w:lvl w:ilvl="0">
       <w:start w:val="1"/>
       <w:numFmt w:val="decimal"/>
-      <w:pStyle w:val="Heading2"/>
+      <w:pStyle w:val="Nadpis2"/>
       <w:lvlText w:val="%1."/>
       <w:lvlJc w:val="left"/>
       <w:pPr>
@@ -821,6 +1245,524 @@
     </w:lvl>
   </w:abstractNum>
   <w:abstractNum w:abstractNumId="2" w15:restartNumberingAfterBreak="0">
+    <w:nsid w:val="0AD41398"/>
+    <w:multiLevelType w:val="hybridMultilevel"/>
+    <w:tmpl w:val="A822A02E"/>
+    <w:lvl w:ilvl="0" w:tplc="04050001">
+      <w:start w:val="1"/>
+      <w:numFmt w:val="bullet"/>
+      <w:lvlText w:val=""/>
+      <w:lvlJc w:val="left"/>
+      <w:pPr>
+        <w:ind w:left="720" w:hanging="360"/>
+      </w:pPr>
+      <w:rPr>
+        <w:rFonts w:ascii="Symbol" w:hAnsi="Symbol" w:hint="default"/>
+      </w:rPr>
+    </w:lvl>
+    <w:lvl w:ilvl="1" w:tplc="04050003" w:tentative="1">
+      <w:start w:val="1"/>
+      <w:numFmt w:val="bullet"/>
+      <w:lvlText w:val="o"/>
+      <w:lvlJc w:val="left"/>
+      <w:pPr>
+        <w:ind w:left="1440" w:hanging="360"/>
+      </w:pPr>
+      <w:rPr>
+        <w:rFonts w:ascii="Courier New" w:hAnsi="Courier New" w:cs="Courier New" w:hint="default"/>
+      </w:rPr>
+    </w:lvl>
+    <w:lvl w:ilvl="2" w:tplc="04050005" w:tentative="1">
+      <w:start w:val="1"/>
+      <w:numFmt w:val="bullet"/>
+      <w:lvlText w:val=""/>
+      <w:lvlJc w:val="left"/>
+      <w:pPr>
+        <w:ind w:left="2160" w:hanging="360"/>
+      </w:pPr>
+      <w:rPr>
+        <w:rFonts w:ascii="Wingdings" w:hAnsi="Wingdings" w:hint="default"/>
+      </w:rPr>
+    </w:lvl>
+    <w:lvl w:ilvl="3" w:tplc="04050001" w:tentative="1">
+      <w:start w:val="1"/>
+      <w:numFmt w:val="bullet"/>
+      <w:lvlText w:val=""/>
+      <w:lvlJc w:val="left"/>
+      <w:pPr>
+        <w:ind w:left="2880" w:hanging="360"/>
+      </w:pPr>
+      <w:rPr>
+        <w:rFonts w:ascii="Symbol" w:hAnsi="Symbol" w:hint="default"/>
+      </w:rPr>
+    </w:lvl>
+    <w:lvl w:ilvl="4" w:tplc="04050003" w:tentative="1">
+      <w:start w:val="1"/>
+      <w:numFmt w:val="bullet"/>
+      <w:lvlText w:val="o"/>
+      <w:lvlJc w:val="left"/>
+      <w:pPr>
+        <w:ind w:left="3600" w:hanging="360"/>
+      </w:pPr>
+      <w:rPr>
+        <w:rFonts w:ascii="Courier New" w:hAnsi="Courier New" w:cs="Courier New" w:hint="default"/>
+      </w:rPr>
+    </w:lvl>
+    <w:lvl w:ilvl="5" w:tplc="04050005" w:tentative="1">
+      <w:start w:val="1"/>
+      <w:numFmt w:val="bullet"/>
+      <w:lvlText w:val=""/>
+      <w:lvlJc w:val="left"/>
+      <w:pPr>
+        <w:ind w:left="4320" w:hanging="360"/>
+      </w:pPr>
+      <w:rPr>
+        <w:rFonts w:ascii="Wingdings" w:hAnsi="Wingdings" w:hint="default"/>
+      </w:rPr>
+    </w:lvl>
+    <w:lvl w:ilvl="6" w:tplc="04050001" w:tentative="1">
+      <w:start w:val="1"/>
+      <w:numFmt w:val="bullet"/>
+      <w:lvlText w:val=""/>
+      <w:lvlJc w:val="left"/>
+      <w:pPr>
+        <w:ind w:left="5040" w:hanging="360"/>
+      </w:pPr>
+      <w:rPr>
+        <w:rFonts w:ascii="Symbol" w:hAnsi="Symbol" w:hint="default"/>
+      </w:rPr>
+    </w:lvl>
+    <w:lvl w:ilvl="7" w:tplc="04050003" w:tentative="1">
+      <w:start w:val="1"/>
+      <w:numFmt w:val="bullet"/>
+      <w:lvlText w:val="o"/>
+      <w:lvlJc w:val="left"/>
+      <w:pPr>
+        <w:ind w:left="5760" w:hanging="360"/>
+      </w:pPr>
+      <w:rPr>
+        <w:rFonts w:ascii="Courier New" w:hAnsi="Courier New" w:cs="Courier New" w:hint="default"/>
+      </w:rPr>
+    </w:lvl>
+    <w:lvl w:ilvl="8" w:tplc="04050005" w:tentative="1">
+      <w:start w:val="1"/>
+      <w:numFmt w:val="bullet"/>
+      <w:lvlText w:val=""/>
+      <w:lvlJc w:val="left"/>
+      <w:pPr>
+        <w:ind w:left="6480" w:hanging="360"/>
+      </w:pPr>
+      <w:rPr>
+        <w:rFonts w:ascii="Wingdings" w:hAnsi="Wingdings" w:hint="default"/>
+      </w:rPr>
+    </w:lvl>
+  </w:abstractNum>
+  <w:abstractNum w:abstractNumId="3" w15:restartNumberingAfterBreak="0">
+    <w:nsid w:val="0FFA13E7"/>
+    <w:multiLevelType w:val="hybridMultilevel"/>
+    <w:tmpl w:val="F83809DA"/>
+    <w:lvl w:ilvl="0" w:tplc="04050017">
+      <w:start w:val="1"/>
+      <w:numFmt w:val="lowerLetter"/>
+      <w:lvlText w:val="%1)"/>
+      <w:lvlJc w:val="left"/>
+      <w:pPr>
+        <w:ind w:left="360" w:hanging="360"/>
+      </w:pPr>
+      <w:rPr>
+        <w:rFonts w:hint="default"/>
+      </w:rPr>
+    </w:lvl>
+    <w:lvl w:ilvl="1" w:tplc="04050019" w:tentative="1">
+      <w:start w:val="1"/>
+      <w:numFmt w:val="lowerLetter"/>
+      <w:lvlText w:val="%2."/>
+      <w:lvlJc w:val="left"/>
+      <w:pPr>
+        <w:ind w:left="1080" w:hanging="360"/>
+      </w:pPr>
+    </w:lvl>
+    <w:lvl w:ilvl="2" w:tplc="0405001B" w:tentative="1">
+      <w:start w:val="1"/>
+      <w:numFmt w:val="lowerRoman"/>
+      <w:lvlText w:val="%3."/>
+      <w:lvlJc w:val="right"/>
+      <w:pPr>
+        <w:ind w:left="1800" w:hanging="180"/>
+      </w:pPr>
+    </w:lvl>
+    <w:lvl w:ilvl="3" w:tplc="0405000F" w:tentative="1">
+      <w:start w:val="1"/>
+      <w:numFmt w:val="decimal"/>
+      <w:lvlText w:val="%4."/>
+      <w:lvlJc w:val="left"/>
+      <w:pPr>
+        <w:ind w:left="2520" w:hanging="360"/>
+      </w:pPr>
+    </w:lvl>
+    <w:lvl w:ilvl="4" w:tplc="04050019" w:tentative="1">
+      <w:start w:val="1"/>
+      <w:numFmt w:val="lowerLetter"/>
+      <w:lvlText w:val="%5."/>
+      <w:lvlJc w:val="left"/>
+      <w:pPr>
+        <w:ind w:left="3240" w:hanging="360"/>
+      </w:pPr>
+    </w:lvl>
+    <w:lvl w:ilvl="5" w:tplc="0405001B" w:tentative="1">
+      <w:start w:val="1"/>
+      <w:numFmt w:val="lowerRoman"/>
+      <w:lvlText w:val="%6."/>
+      <w:lvlJc w:val="right"/>
+      <w:pPr>
+        <w:ind w:left="3960" w:hanging="180"/>
+      </w:pPr>
+    </w:lvl>
+    <w:lvl w:ilvl="6" w:tplc="0405000F" w:tentative="1">
+      <w:start w:val="1"/>
+      <w:numFmt w:val="decimal"/>
+      <w:lvlText w:val="%7."/>
+      <w:lvlJc w:val="left"/>
+      <w:pPr>
+        <w:ind w:left="4680" w:hanging="360"/>
+      </w:pPr>
+    </w:lvl>
+    <w:lvl w:ilvl="7" w:tplc="04050019" w:tentative="1">
+      <w:start w:val="1"/>
+      <w:numFmt w:val="lowerLetter"/>
+      <w:lvlText w:val="%8."/>
+      <w:lvlJc w:val="left"/>
+      <w:pPr>
+        <w:ind w:left="5400" w:hanging="360"/>
+      </w:pPr>
+    </w:lvl>
+    <w:lvl w:ilvl="8" w:tplc="0405001B" w:tentative="1">
+      <w:start w:val="1"/>
+      <w:numFmt w:val="lowerRoman"/>
+      <w:lvlText w:val="%9."/>
+      <w:lvlJc w:val="right"/>
+      <w:pPr>
+        <w:ind w:left="6120" w:hanging="180"/>
+      </w:pPr>
+    </w:lvl>
+  </w:abstractNum>
+  <w:abstractNum w:abstractNumId="4" w15:restartNumberingAfterBreak="0">
+    <w:nsid w:val="138050C9"/>
+    <w:multiLevelType w:val="multilevel"/>
+    <w:tmpl w:val="0405001F"/>
+    <w:lvl w:ilvl="0">
+      <w:start w:val="1"/>
+      <w:numFmt w:val="decimal"/>
+      <w:lvlText w:val="%1."/>
+      <w:lvlJc w:val="left"/>
+      <w:pPr>
+        <w:ind w:left="360" w:hanging="360"/>
+      </w:pPr>
+      <w:rPr>
+        <w:rFonts w:hint="default"/>
+      </w:rPr>
+    </w:lvl>
+    <w:lvl w:ilvl="1">
+      <w:start w:val="1"/>
+      <w:numFmt w:val="decimal"/>
+      <w:lvlText w:val="%1.%2."/>
+      <w:lvlJc w:val="left"/>
+      <w:pPr>
+        <w:ind w:left="792" w:hanging="432"/>
+      </w:pPr>
+      <w:rPr>
+        <w:rFonts w:hint="default"/>
+      </w:rPr>
+    </w:lvl>
+    <w:lvl w:ilvl="2">
+      <w:start w:val="1"/>
+      <w:numFmt w:val="decimal"/>
+      <w:lvlText w:val="%1.%2.%3."/>
+      <w:lvlJc w:val="left"/>
+      <w:pPr>
+        <w:ind w:left="1224" w:hanging="504"/>
+      </w:pPr>
+      <w:rPr>
+        <w:rFonts w:hint="default"/>
+      </w:rPr>
+    </w:lvl>
+    <w:lvl w:ilvl="3">
+      <w:start w:val="1"/>
+      <w:numFmt w:val="decimal"/>
+      <w:lvlText w:val="%1.%2.%3.%4."/>
+      <w:lvlJc w:val="left"/>
+      <w:pPr>
+        <w:ind w:left="1728" w:hanging="648"/>
+      </w:pPr>
+      <w:rPr>
+        <w:rFonts w:hint="default"/>
+      </w:rPr>
+    </w:lvl>
+    <w:lvl w:ilvl="4">
+      <w:start w:val="1"/>
+      <w:numFmt w:val="decimal"/>
+      <w:lvlText w:val="%1.%2.%3.%4.%5."/>
+      <w:lvlJc w:val="left"/>
+      <w:pPr>
+        <w:ind w:left="2232" w:hanging="792"/>
+      </w:pPr>
+      <w:rPr>
+        <w:rFonts w:hint="default"/>
+      </w:rPr>
+    </w:lvl>
+    <w:lvl w:ilvl="5">
+      <w:start w:val="1"/>
+      <w:numFmt w:val="decimal"/>
+      <w:lvlText w:val="%1.%2.%3.%4.%5.%6."/>
+      <w:lvlJc w:val="left"/>
+      <w:pPr>
+        <w:ind w:left="2736" w:hanging="936"/>
+      </w:pPr>
+      <w:rPr>
+        <w:rFonts w:hint="default"/>
+      </w:rPr>
+    </w:lvl>
+    <w:lvl w:ilvl="6">
+      <w:start w:val="1"/>
+      <w:numFmt w:val="decimal"/>
+      <w:lvlText w:val="%1.%2.%3.%4.%5.%6.%7."/>
+      <w:lvlJc w:val="left"/>
+      <w:pPr>
+        <w:ind w:left="3240" w:hanging="1080"/>
+      </w:pPr>
+      <w:rPr>
+        <w:rFonts w:hint="default"/>
+      </w:rPr>
+    </w:lvl>
+    <w:lvl w:ilvl="7">
+      <w:start w:val="1"/>
+      <w:numFmt w:val="decimal"/>
+      <w:lvlText w:val="%1.%2.%3.%4.%5.%6.%7.%8."/>
+      <w:lvlJc w:val="left"/>
+      <w:pPr>
+        <w:ind w:left="3744" w:hanging="1224"/>
+      </w:pPr>
+      <w:rPr>
+        <w:rFonts w:hint="default"/>
+      </w:rPr>
+    </w:lvl>
+    <w:lvl w:ilvl="8">
+      <w:start w:val="1"/>
+      <w:numFmt w:val="decimal"/>
+      <w:lvlText w:val="%1.%2.%3.%4.%5.%6.%7.%8.%9."/>
+      <w:lvlJc w:val="left"/>
+      <w:pPr>
+        <w:ind w:left="4320" w:hanging="1440"/>
+      </w:pPr>
+      <w:rPr>
+        <w:rFonts w:hint="default"/>
+      </w:rPr>
+    </w:lvl>
+  </w:abstractNum>
+  <w:abstractNum w:abstractNumId="5" w15:restartNumberingAfterBreak="0">
+    <w:nsid w:val="2AF70CF7"/>
+    <w:multiLevelType w:val="hybridMultilevel"/>
+    <w:tmpl w:val="D8387EA2"/>
+    <w:lvl w:ilvl="0" w:tplc="086C70CC">
+      <w:start w:val="4"/>
+      <w:numFmt w:val="bullet"/>
+      <w:lvlText w:val="-"/>
+      <w:lvlJc w:val="left"/>
+      <w:pPr>
+        <w:ind w:left="720" w:hanging="360"/>
+      </w:pPr>
+      <w:rPr>
+        <w:rFonts w:ascii="Arial" w:eastAsia="Calibri" w:hAnsi="Arial" w:cs="Arial" w:hint="default"/>
+      </w:rPr>
+    </w:lvl>
+    <w:lvl w:ilvl="1" w:tplc="04050003" w:tentative="1">
+      <w:start w:val="1"/>
+      <w:numFmt w:val="bullet"/>
+      <w:lvlText w:val="o"/>
+      <w:lvlJc w:val="left"/>
+      <w:pPr>
+        <w:ind w:left="1440" w:hanging="360"/>
+      </w:pPr>
+      <w:rPr>
+        <w:rFonts w:ascii="Courier New" w:hAnsi="Courier New" w:cs="Courier New" w:hint="default"/>
+      </w:rPr>
+    </w:lvl>
+    <w:lvl w:ilvl="2" w:tplc="04050005" w:tentative="1">
+      <w:start w:val="1"/>
+      <w:numFmt w:val="bullet"/>
+      <w:lvlText w:val=""/>
+      <w:lvlJc w:val="left"/>
+      <w:pPr>
+        <w:ind w:left="2160" w:hanging="360"/>
+      </w:pPr>
+      <w:rPr>
+        <w:rFonts w:ascii="Wingdings" w:hAnsi="Wingdings" w:hint="default"/>
+      </w:rPr>
+    </w:lvl>
+    <w:lvl w:ilvl="3" w:tplc="04050001" w:tentative="1">
+      <w:start w:val="1"/>
+      <w:numFmt w:val="bullet"/>
+      <w:lvlText w:val=""/>
+      <w:lvlJc w:val="left"/>
+      <w:pPr>
+        <w:ind w:left="2880" w:hanging="360"/>
+      </w:pPr>
+      <w:rPr>
+        <w:rFonts w:ascii="Symbol" w:hAnsi="Symbol" w:hint="default"/>
+      </w:rPr>
+    </w:lvl>
+    <w:lvl w:ilvl="4" w:tplc="04050003" w:tentative="1">
+      <w:start w:val="1"/>
+      <w:numFmt w:val="bullet"/>
+      <w:lvlText w:val="o"/>
+      <w:lvlJc w:val="left"/>
+      <w:pPr>
+        <w:ind w:left="3600" w:hanging="360"/>
+      </w:pPr>
+      <w:rPr>
+        <w:rFonts w:ascii="Courier New" w:hAnsi="Courier New" w:cs="Courier New" w:hint="default"/>
+      </w:rPr>
+    </w:lvl>
+    <w:lvl w:ilvl="5" w:tplc="04050005" w:tentative="1">
+      <w:start w:val="1"/>
+      <w:numFmt w:val="bullet"/>
+      <w:lvlText w:val=""/>
+      <w:lvlJc w:val="left"/>
+      <w:pPr>
+        <w:ind w:left="4320" w:hanging="360"/>
+      </w:pPr>
+      <w:rPr>
+        <w:rFonts w:ascii="Wingdings" w:hAnsi="Wingdings" w:hint="default"/>
+      </w:rPr>
+    </w:lvl>
+    <w:lvl w:ilvl="6" w:tplc="04050001" w:tentative="1">
+      <w:start w:val="1"/>
+      <w:numFmt w:val="bullet"/>
+      <w:lvlText w:val=""/>
+      <w:lvlJc w:val="left"/>
+      <w:pPr>
+        <w:ind w:left="5040" w:hanging="360"/>
+      </w:pPr>
+      <w:rPr>
+        <w:rFonts w:ascii="Symbol" w:hAnsi="Symbol" w:hint="default"/>
+      </w:rPr>
+    </w:lvl>
+    <w:lvl w:ilvl="7" w:tplc="04050003" w:tentative="1">
+      <w:start w:val="1"/>
+      <w:numFmt w:val="bullet"/>
+      <w:lvlText w:val="o"/>
+      <w:lvlJc w:val="left"/>
+      <w:pPr>
+        <w:ind w:left="5760" w:hanging="360"/>
+      </w:pPr>
+      <w:rPr>
+        <w:rFonts w:ascii="Courier New" w:hAnsi="Courier New" w:cs="Courier New" w:hint="default"/>
+      </w:rPr>
+    </w:lvl>
+    <w:lvl w:ilvl="8" w:tplc="04050005" w:tentative="1">
+      <w:start w:val="1"/>
+      <w:numFmt w:val="bullet"/>
+      <w:lvlText w:val=""/>
+      <w:lvlJc w:val="left"/>
+      <w:pPr>
+        <w:ind w:left="6480" w:hanging="360"/>
+      </w:pPr>
+      <w:rPr>
+        <w:rFonts w:ascii="Wingdings" w:hAnsi="Wingdings" w:hint="default"/>
+      </w:rPr>
+    </w:lvl>
+  </w:abstractNum>
+  <w:abstractNum w:abstractNumId="6" w15:restartNumberingAfterBreak="0">
+    <w:nsid w:val="3C375086"/>
+    <w:multiLevelType w:val="hybridMultilevel"/>
+    <w:tmpl w:val="E3049262"/>
+    <w:lvl w:ilvl="0" w:tplc="04050017">
+      <w:start w:val="1"/>
+      <w:numFmt w:val="lowerLetter"/>
+      <w:lvlText w:val="%1)"/>
+      <w:lvlJc w:val="left"/>
+      <w:pPr>
+        <w:ind w:left="720" w:hanging="360"/>
+      </w:pPr>
+      <w:rPr>
+        <w:rFonts w:hint="default"/>
+        <w:b w:val="0"/>
+      </w:rPr>
+    </w:lvl>
+    <w:lvl w:ilvl="1" w:tplc="04050019" w:tentative="1">
+      <w:start w:val="1"/>
+      <w:numFmt w:val="lowerLetter"/>
+      <w:lvlText w:val="%2."/>
+      <w:lvlJc w:val="left"/>
+      <w:pPr>
+        <w:ind w:left="1440" w:hanging="360"/>
+      </w:pPr>
+    </w:lvl>
+    <w:lvl w:ilvl="2" w:tplc="0405001B" w:tentative="1">
+      <w:start w:val="1"/>
+      <w:numFmt w:val="lowerRoman"/>
+      <w:lvlText w:val="%3."/>
+      <w:lvlJc w:val="right"/>
+      <w:pPr>
+        <w:ind w:left="2160" w:hanging="180"/>
+      </w:pPr>
+    </w:lvl>
+    <w:lvl w:ilvl="3" w:tplc="0405000F" w:tentative="1">
+      <w:start w:val="1"/>
+      <w:numFmt w:val="decimal"/>
+      <w:lvlText w:val="%4."/>
+      <w:lvlJc w:val="left"/>
+      <w:pPr>
+        <w:ind w:left="2880" w:hanging="360"/>
+      </w:pPr>
+    </w:lvl>
+    <w:lvl w:ilvl="4" w:tplc="04050019" w:tentative="1">
+      <w:start w:val="1"/>
+      <w:numFmt w:val="lowerLetter"/>
+      <w:lvlText w:val="%5."/>
+      <w:lvlJc w:val="left"/>
+      <w:pPr>
+        <w:ind w:left="3600" w:hanging="360"/>
+      </w:pPr>
+    </w:lvl>
+    <w:lvl w:ilvl="5" w:tplc="0405001B" w:tentative="1">
+      <w:start w:val="1"/>
+      <w:numFmt w:val="lowerRoman"/>
+      <w:lvlText w:val="%6."/>
+      <w:lvlJc w:val="right"/>
+      <w:pPr>
+        <w:ind w:left="4320" w:hanging="180"/>
+      </w:pPr>
+    </w:lvl>
+    <w:lvl w:ilvl="6" w:tplc="0405000F" w:tentative="1">
+      <w:start w:val="1"/>
+      <w:numFmt w:val="decimal"/>
+      <w:lvlText w:val="%7."/>
+      <w:lvlJc w:val="left"/>
+      <w:pPr>
+        <w:ind w:left="5040" w:hanging="360"/>
+      </w:pPr>
+    </w:lvl>
+    <w:lvl w:ilvl="7" w:tplc="04050019" w:tentative="1">
+      <w:start w:val="1"/>
+      <w:numFmt w:val="lowerLetter"/>
+      <w:lvlText w:val="%8."/>
+      <w:lvlJc w:val="left"/>
+      <w:pPr>
+        <w:ind w:left="5760" w:hanging="360"/>
+      </w:pPr>
+    </w:lvl>
+    <w:lvl w:ilvl="8" w:tplc="0405001B" w:tentative="1">
+      <w:start w:val="1"/>
+      <w:numFmt w:val="lowerRoman"/>
+      <w:lvlText w:val="%9."/>
+      <w:lvlJc w:val="right"/>
+      <w:pPr>
+        <w:ind w:left="6480" w:hanging="180"/>
+      </w:pPr>
+    </w:lvl>
+  </w:abstractNum>
+  <w:abstractNum w:abstractNumId="7" w15:restartNumberingAfterBreak="0">
     <w:nsid w:val="524441FD"/>
     <w:multiLevelType w:val="hybridMultilevel"/>
     <w:tmpl w:val="9EBC33B8"/>
@@ -933,7 +1875,209 @@
       </w:rPr>
     </w:lvl>
   </w:abstractNum>
-  <w:abstractNum w:abstractNumId="3" w15:restartNumberingAfterBreak="0">
+  <w:abstractNum w:abstractNumId="8" w15:restartNumberingAfterBreak="0">
+    <w:nsid w:val="534077A0"/>
+    <w:multiLevelType w:val="hybridMultilevel"/>
+    <w:tmpl w:val="6F521642"/>
+    <w:lvl w:ilvl="0" w:tplc="C6DA2BD8">
+      <w:start w:val="4"/>
+      <w:numFmt w:val="bullet"/>
+      <w:lvlText w:val="-"/>
+      <w:lvlJc w:val="left"/>
+      <w:pPr>
+        <w:ind w:left="720" w:hanging="360"/>
+      </w:pPr>
+      <w:rPr>
+        <w:rFonts w:ascii="Arial" w:eastAsia="Calibri" w:hAnsi="Arial" w:cs="Arial" w:hint="default"/>
+      </w:rPr>
+    </w:lvl>
+    <w:lvl w:ilvl="1" w:tplc="04050003">
+      <w:start w:val="1"/>
+      <w:numFmt w:val="bullet"/>
+      <w:lvlText w:val="o"/>
+      <w:lvlJc w:val="left"/>
+      <w:pPr>
+        <w:ind w:left="1440" w:hanging="360"/>
+      </w:pPr>
+      <w:rPr>
+        <w:rFonts w:ascii="Courier New" w:hAnsi="Courier New" w:cs="Courier New" w:hint="default"/>
+      </w:rPr>
+    </w:lvl>
+    <w:lvl w:ilvl="2" w:tplc="04050005" w:tentative="1">
+      <w:start w:val="1"/>
+      <w:numFmt w:val="bullet"/>
+      <w:lvlText w:val=""/>
+      <w:lvlJc w:val="left"/>
+      <w:pPr>
+        <w:ind w:left="2160" w:hanging="360"/>
+      </w:pPr>
+      <w:rPr>
+        <w:rFonts w:ascii="Wingdings" w:hAnsi="Wingdings" w:hint="default"/>
+      </w:rPr>
+    </w:lvl>
+    <w:lvl w:ilvl="3" w:tplc="04050001" w:tentative="1">
+      <w:start w:val="1"/>
+      <w:numFmt w:val="bullet"/>
+      <w:lvlText w:val=""/>
+      <w:lvlJc w:val="left"/>
+      <w:pPr>
+        <w:ind w:left="2880" w:hanging="360"/>
+      </w:pPr>
+      <w:rPr>
+        <w:rFonts w:ascii="Symbol" w:hAnsi="Symbol" w:hint="default"/>
+      </w:rPr>
+    </w:lvl>
+    <w:lvl w:ilvl="4" w:tplc="04050003" w:tentative="1">
+      <w:start w:val="1"/>
+      <w:numFmt w:val="bullet"/>
+      <w:lvlText w:val="o"/>
+      <w:lvlJc w:val="left"/>
+      <w:pPr>
+        <w:ind w:left="3600" w:hanging="360"/>
+      </w:pPr>
+      <w:rPr>
+        <w:rFonts w:ascii="Courier New" w:hAnsi="Courier New" w:cs="Courier New" w:hint="default"/>
+      </w:rPr>
+    </w:lvl>
+    <w:lvl w:ilvl="5" w:tplc="04050005" w:tentative="1">
+      <w:start w:val="1"/>
+      <w:numFmt w:val="bullet"/>
+      <w:lvlText w:val=""/>
+      <w:lvlJc w:val="left"/>
+      <w:pPr>
+        <w:ind w:left="4320" w:hanging="360"/>
+      </w:pPr>
+      <w:rPr>
+        <w:rFonts w:ascii="Wingdings" w:hAnsi="Wingdings" w:hint="default"/>
+      </w:rPr>
+    </w:lvl>
+    <w:lvl w:ilvl="6" w:tplc="04050001" w:tentative="1">
+      <w:start w:val="1"/>
+      <w:numFmt w:val="bullet"/>
+      <w:lvlText w:val=""/>
+      <w:lvlJc w:val="left"/>
+      <w:pPr>
+        <w:ind w:left="5040" w:hanging="360"/>
+      </w:pPr>
+      <w:rPr>
+        <w:rFonts w:ascii="Symbol" w:hAnsi="Symbol" w:hint="default"/>
+      </w:rPr>
+    </w:lvl>
+    <w:lvl w:ilvl="7" w:tplc="04050003" w:tentative="1">
+      <w:start w:val="1"/>
+      <w:numFmt w:val="bullet"/>
+      <w:lvlText w:val="o"/>
+      <w:lvlJc w:val="left"/>
+      <w:pPr>
+        <w:ind w:left="5760" w:hanging="360"/>
+      </w:pPr>
+      <w:rPr>
+        <w:rFonts w:ascii="Courier New" w:hAnsi="Courier New" w:cs="Courier New" w:hint="default"/>
+      </w:rPr>
+    </w:lvl>
+    <w:lvl w:ilvl="8" w:tplc="04050005" w:tentative="1">
+      <w:start w:val="1"/>
+      <w:numFmt w:val="bullet"/>
+      <w:lvlText w:val=""/>
+      <w:lvlJc w:val="left"/>
+      <w:pPr>
+        <w:ind w:left="6480" w:hanging="360"/>
+      </w:pPr>
+      <w:rPr>
+        <w:rFonts w:ascii="Wingdings" w:hAnsi="Wingdings" w:hint="default"/>
+      </w:rPr>
+    </w:lvl>
+  </w:abstractNum>
+  <w:abstractNum w:abstractNumId="9" w15:restartNumberingAfterBreak="0">
+    <w:nsid w:val="5E1B07AC"/>
+    <w:multiLevelType w:val="hybridMultilevel"/>
+    <w:tmpl w:val="B9E64EC8"/>
+    <w:lvl w:ilvl="0" w:tplc="0405000F">
+      <w:start w:val="1"/>
+      <w:numFmt w:val="decimal"/>
+      <w:lvlText w:val="%1."/>
+      <w:lvlJc w:val="left"/>
+      <w:pPr>
+        <w:ind w:left="720" w:hanging="360"/>
+      </w:pPr>
+      <w:rPr>
+        <w:rFonts w:hint="default"/>
+      </w:rPr>
+    </w:lvl>
+    <w:lvl w:ilvl="1" w:tplc="04050019" w:tentative="1">
+      <w:start w:val="1"/>
+      <w:numFmt w:val="lowerLetter"/>
+      <w:lvlText w:val="%2."/>
+      <w:lvlJc w:val="left"/>
+      <w:pPr>
+        <w:ind w:left="1440" w:hanging="360"/>
+      </w:pPr>
+    </w:lvl>
+    <w:lvl w:ilvl="2" w:tplc="0405001B" w:tentative="1">
+      <w:start w:val="1"/>
+      <w:numFmt w:val="lowerRoman"/>
+      <w:lvlText w:val="%3."/>
+      <w:lvlJc w:val="right"/>
+      <w:pPr>
+        <w:ind w:left="2160" w:hanging="180"/>
+      </w:pPr>
+    </w:lvl>
+    <w:lvl w:ilvl="3" w:tplc="0405000F" w:tentative="1">
+      <w:start w:val="1"/>
+      <w:numFmt w:val="decimal"/>
+      <w:lvlText w:val="%4."/>
+      <w:lvlJc w:val="left"/>
+      <w:pPr>
+        <w:ind w:left="2880" w:hanging="360"/>
+      </w:pPr>
+    </w:lvl>
+    <w:lvl w:ilvl="4" w:tplc="04050019" w:tentative="1">
+      <w:start w:val="1"/>
+      <w:numFmt w:val="lowerLetter"/>
+      <w:lvlText w:val="%5."/>
+      <w:lvlJc w:val="left"/>
+      <w:pPr>
+        <w:ind w:left="3600" w:hanging="360"/>
+      </w:pPr>
+    </w:lvl>
+    <w:lvl w:ilvl="5" w:tplc="0405001B" w:tentative="1">
+      <w:start w:val="1"/>
+      <w:numFmt w:val="lowerRoman"/>
+      <w:lvlText w:val="%6."/>
+      <w:lvlJc w:val="right"/>
+      <w:pPr>
+        <w:ind w:left="4320" w:hanging="180"/>
+      </w:pPr>
+    </w:lvl>
+    <w:lvl w:ilvl="6" w:tplc="0405000F" w:tentative="1">
+      <w:start w:val="1"/>
+      <w:numFmt w:val="decimal"/>
+      <w:lvlText w:val="%7."/>
+      <w:lvlJc w:val="left"/>
+      <w:pPr>
+        <w:ind w:left="5040" w:hanging="360"/>
+      </w:pPr>
+    </w:lvl>
+    <w:lvl w:ilvl="7" w:tplc="04050019" w:tentative="1">
+      <w:start w:val="1"/>
+      <w:numFmt w:val="lowerLetter"/>
+      <w:lvlText w:val="%8."/>
+      <w:lvlJc w:val="left"/>
+      <w:pPr>
+        <w:ind w:left="5760" w:hanging="360"/>
+      </w:pPr>
+    </w:lvl>
+    <w:lvl w:ilvl="8" w:tplc="0405001B" w:tentative="1">
+      <w:start w:val="1"/>
+      <w:numFmt w:val="lowerRoman"/>
+      <w:lvlText w:val="%9."/>
+      <w:lvlJc w:val="right"/>
+      <w:pPr>
+        <w:ind w:left="6480" w:hanging="180"/>
+      </w:pPr>
+    </w:lvl>
+  </w:abstractNum>
+  <w:abstractNum w:abstractNumId="10" w15:restartNumberingAfterBreak="0">
     <w:nsid w:val="74802014"/>
     <w:multiLevelType w:val="hybridMultilevel"/>
     <w:tmpl w:val="76008272"/>
@@ -1053,16 +2197,37 @@
     <w:abstractNumId w:val="1"/>
   </w:num>
   <w:num w:numId="3">
+    <w:abstractNumId w:val="10"/>
+  </w:num>
+  <w:num w:numId="4">
+    <w:abstractNumId w:val="7"/>
+  </w:num>
+  <w:num w:numId="5">
+    <w:abstractNumId w:val="4"/>
+  </w:num>
+  <w:num w:numId="6">
+    <w:abstractNumId w:val="9"/>
+  </w:num>
+  <w:num w:numId="7">
+    <w:abstractNumId w:val="2"/>
+  </w:num>
+  <w:num w:numId="8">
+    <w:abstractNumId w:val="6"/>
+  </w:num>
+  <w:num w:numId="9">
     <w:abstractNumId w:val="3"/>
   </w:num>
-  <w:num w:numId="4">
-    <w:abstractNumId w:val="2"/>
+  <w:num w:numId="10">
+    <w:abstractNumId w:val="5"/>
+  </w:num>
+  <w:num w:numId="11">
+    <w:abstractNumId w:val="8"/>
   </w:num>
 </w:numbering>
 </file>
 
 <file path=word/styles.xml><?xml version="1.0" encoding="utf-8"?>
-<w:styles xmlns:mc="http://schemas.openxmlformats.org/markup-compatibility/2006" xmlns:r="http://schemas.openxmlformats.org/officeDocument/2006/relationships" xmlns:w="http://schemas.openxmlformats.org/wordprocessingml/2006/main" xmlns:w14="http://schemas.microsoft.com/office/word/2010/wordml" xmlns:w15="http://schemas.microsoft.com/office/word/2012/wordml" mc:Ignorable="w14 w15">
+<w:styles xmlns:mc="http://schemas.openxmlformats.org/markup-compatibility/2006" xmlns:r="http://schemas.openxmlformats.org/officeDocument/2006/relationships" xmlns:w="http://schemas.openxmlformats.org/wordprocessingml/2006/main" xmlns:w14="http://schemas.microsoft.com/office/word/2010/wordml" xmlns:w15="http://schemas.microsoft.com/office/word/2012/wordml" xmlns:w16se="http://schemas.microsoft.com/office/word/2015/wordml/symex" mc:Ignorable="w14 w15 w16se">
   <w:docDefaults>
     <w:rPrDefault>
       <w:rPr>
@@ -1072,7 +2237,7 @@
     </w:rPrDefault>
     <w:pPrDefault/>
   </w:docDefaults>
-  <w:latentStyles w:defLockedState="0" w:defUIPriority="99" w:defSemiHidden="0" w:defUnhideWhenUsed="0" w:defQFormat="0" w:count="371">
+  <w:latentStyles w:defLockedState="0" w:defUIPriority="99" w:defSemiHidden="0" w:defUnhideWhenUsed="0" w:defQFormat="0" w:count="374">
     <w:lsdException w:name="Normal" w:uiPriority="0" w:qFormat="1"/>
     <w:lsdException w:name="heading 1" w:uiPriority="9" w:qFormat="1"/>
     <w:lsdException w:name="heading 2" w:uiPriority="9" w:qFormat="1"/>
@@ -1444,8 +2609,11 @@
     <w:lsdException w:name="List Table 5 Dark Accent 6" w:uiPriority="50"/>
     <w:lsdException w:name="List Table 6 Colorful Accent 6" w:uiPriority="51"/>
     <w:lsdException w:name="List Table 7 Colorful Accent 6" w:uiPriority="52"/>
+    <w:lsdException w:name="Mention" w:semiHidden="1" w:unhideWhenUsed="1"/>
+    <w:lsdException w:name="Smart Hyperlink" w:semiHidden="1" w:unhideWhenUsed="1"/>
+    <w:lsdException w:name="Hashtag" w:semiHidden="1" w:unhideWhenUsed="1"/>
   </w:latentStyles>
-  <w:style w:type="paragraph" w:default="1" w:styleId="Normal">
+  <w:style w:type="paragraph" w:default="1" w:styleId="Normln">
     <w:name w:val="Normal"/>
     <w:qFormat/>
     <w:rsid w:val="00834431"/>
@@ -1460,10 +2628,10 @@
       <w:lang w:val="en-US" w:eastAsia="ar-SA"/>
     </w:rPr>
   </w:style>
-  <w:style w:type="paragraph" w:styleId="Heading1">
+  <w:style w:type="paragraph" w:styleId="Nadpis1">
     <w:name w:val="heading 1"/>
-    <w:basedOn w:val="Normal"/>
-    <w:next w:val="Normal"/>
+    <w:basedOn w:val="Normln"/>
+    <w:next w:val="Normln"/>
     <w:qFormat/>
     <w:rsid w:val="00DA569C"/>
     <w:pPr>
@@ -1484,11 +2652,11 @@
       <w:szCs w:val="32"/>
     </w:rPr>
   </w:style>
-  <w:style w:type="paragraph" w:styleId="Heading2">
+  <w:style w:type="paragraph" w:styleId="Nadpis2">
     <w:name w:val="heading 2"/>
-    <w:basedOn w:val="Normal"/>
-    <w:next w:val="Normal"/>
-    <w:link w:val="Heading2Char"/>
+    <w:basedOn w:val="Normln"/>
+    <w:next w:val="Normln"/>
+    <w:link w:val="Nadpis2Char1"/>
     <w:qFormat/>
     <w:rsid w:val="00DD5B2C"/>
     <w:pPr>
@@ -1509,11 +2677,11 @@
       <w:szCs w:val="26"/>
     </w:rPr>
   </w:style>
-  <w:style w:type="paragraph" w:styleId="Heading3">
+  <w:style w:type="paragraph" w:styleId="Nadpis3">
     <w:name w:val="heading 3"/>
-    <w:basedOn w:val="Heading2"/>
-    <w:next w:val="BodyText"/>
-    <w:link w:val="Heading3Char"/>
+    <w:basedOn w:val="Nadpis2"/>
+    <w:next w:val="Zkladntext"/>
+    <w:link w:val="Nadpis3Char1"/>
     <w:qFormat/>
     <w:rsid w:val="00AC3EBE"/>
     <w:pPr>
@@ -1526,12 +2694,13 @@
       <w:sz w:val="24"/>
     </w:rPr>
   </w:style>
-  <w:style w:type="character" w:default="1" w:styleId="DefaultParagraphFont">
+  <w:style w:type="character" w:default="1" w:styleId="Standardnpsmoodstavce">
     <w:name w:val="Default Paragraph Font"/>
     <w:uiPriority w:val="1"/>
+    <w:semiHidden/>
     <w:unhideWhenUsed/>
   </w:style>
-  <w:style w:type="table" w:default="1" w:styleId="TableNormal">
+  <w:style w:type="table" w:default="1" w:styleId="Normlntabulka">
     <w:name w:val="Normal Table"/>
     <w:uiPriority w:val="99"/>
     <w:semiHidden/>
@@ -1546,7 +2715,7 @@
       </w:tblCellMar>
     </w:tblPr>
   </w:style>
-  <w:style w:type="numbering" w:default="1" w:styleId="NoList">
+  <w:style w:type="numbering" w:default="1" w:styleId="Bezseznamu">
     <w:name w:val="No List"/>
     <w:uiPriority w:val="99"/>
     <w:semiHidden/>
@@ -2135,8 +3304,8 @@
       <w:rFonts w:ascii="Symbol" w:hAnsi="Symbol" w:cs="Symbol" w:hint="default"/>
     </w:rPr>
   </w:style>
-  <w:style w:type="character" w:customStyle="1" w:styleId="Standardnpsmoodstavce">
-    <w:name w:val="Standardní písmo odstavce"/>
+  <w:style w:type="character" w:customStyle="1" w:styleId="Standardnpsmoodstavce1">
+    <w:name w:val="Standardní písmo odstavce1"/>
   </w:style>
   <w:style w:type="character" w:customStyle="1" w:styleId="Nadpis3Char">
     <w:name w:val="Nadpis 3 Char"/>
@@ -2194,12 +3363,12 @@
   </w:style>
   <w:style w:type="character" w:customStyle="1" w:styleId="ZpatChar">
     <w:name w:val="Zápatí Char"/>
-    <w:basedOn w:val="Standardnpsmoodstavce"/>
+    <w:basedOn w:val="Standardnpsmoodstavce1"/>
   </w:style>
   <w:style w:type="paragraph" w:customStyle="1" w:styleId="Heading">
     <w:name w:val="Heading"/>
-    <w:basedOn w:val="Normal"/>
-    <w:next w:val="BodyText"/>
+    <w:basedOn w:val="Normln"/>
+    <w:next w:val="Zkladntext"/>
     <w:pPr>
       <w:keepNext/>
       <w:spacing w:before="240" w:after="120"/>
@@ -2210,23 +3379,23 @@
       <w:szCs w:val="28"/>
     </w:rPr>
   </w:style>
-  <w:style w:type="paragraph" w:styleId="BodyText">
+  <w:style w:type="paragraph" w:styleId="Zkladntext">
     <w:name w:val="Body Text"/>
-    <w:basedOn w:val="Normal"/>
+    <w:basedOn w:val="Normln"/>
     <w:pPr>
       <w:spacing w:after="120"/>
     </w:pPr>
   </w:style>
-  <w:style w:type="paragraph" w:styleId="List">
+  <w:style w:type="paragraph" w:styleId="Seznam">
     <w:name w:val="List"/>
-    <w:basedOn w:val="BodyText"/>
+    <w:basedOn w:val="Zkladntext"/>
     <w:rPr>
       <w:rFonts w:cs="Arial Unicode MS"/>
     </w:rPr>
   </w:style>
   <w:style w:type="paragraph" w:customStyle="1" w:styleId="Caption1">
     <w:name w:val="Caption1"/>
-    <w:basedOn w:val="Normal"/>
+    <w:basedOn w:val="Normln"/>
     <w:pPr>
       <w:suppressLineNumbers/>
       <w:spacing w:before="120" w:after="120"/>
@@ -2241,7 +3410,7 @@
   </w:style>
   <w:style w:type="paragraph" w:customStyle="1" w:styleId="Index">
     <w:name w:val="Index"/>
-    <w:basedOn w:val="Normal"/>
+    <w:basedOn w:val="Normln"/>
     <w:pPr>
       <w:suppressLineNumbers/>
     </w:pPr>
@@ -2249,9 +3418,9 @@
       <w:rFonts w:cs="Arial Unicode MS"/>
     </w:rPr>
   </w:style>
-  <w:style w:type="paragraph" w:customStyle="1" w:styleId="Odstavecseseznamem">
-    <w:name w:val="Odstavec se seznamem"/>
-    <w:basedOn w:val="Normal"/>
+  <w:style w:type="paragraph" w:customStyle="1" w:styleId="Odstavecseseznamem1">
+    <w:name w:val="Odstavec se seznamem1"/>
+    <w:basedOn w:val="Normln"/>
     <w:pPr>
       <w:spacing w:line="240" w:lineRule="auto"/>
       <w:ind w:left="720"/>
@@ -2260,9 +3429,9 @@
       <w:rFonts w:ascii="Calibri" w:eastAsia="Times New Roman" w:hAnsi="Calibri" w:cs="Times New Roman"/>
     </w:rPr>
   </w:style>
-  <w:style w:type="paragraph" w:styleId="Header">
+  <w:style w:type="paragraph" w:styleId="Zhlav">
     <w:name w:val="header"/>
-    <w:basedOn w:val="Normal"/>
+    <w:basedOn w:val="Normln"/>
     <w:pPr>
       <w:spacing w:line="240" w:lineRule="auto"/>
     </w:pPr>
@@ -2274,7 +3443,7 @@
   </w:style>
   <w:style w:type="paragraph" w:customStyle="1" w:styleId="ListBullet1">
     <w:name w:val="List Bullet1"/>
-    <w:basedOn w:val="Normal"/>
+    <w:basedOn w:val="Normln"/>
     <w:pPr>
       <w:spacing w:line="240" w:lineRule="auto"/>
       <w:ind w:left="212" w:hanging="180"/>
@@ -2284,10 +3453,10 @@
       <w:szCs w:val="20"/>
     </w:rPr>
   </w:style>
-  <w:style w:type="paragraph" w:styleId="Subtitle">
+  <w:style w:type="paragraph" w:styleId="Podnadpis">
     <w:name w:val="Subtitle"/>
-    <w:basedOn w:val="Normal"/>
-    <w:next w:val="Normal"/>
+    <w:basedOn w:val="Normln"/>
+    <w:next w:val="Normln"/>
     <w:qFormat/>
     <w:rPr>
       <w:rFonts w:ascii="Cambria" w:eastAsia="Times New Roman" w:hAnsi="Cambria" w:cs="Times New Roman"/>
@@ -2301,7 +3470,7 @@
   </w:style>
   <w:style w:type="paragraph" w:customStyle="1" w:styleId="PMtablehead">
     <w:name w:val="PMtable_head"/>
-    <w:basedOn w:val="Normal"/>
+    <w:basedOn w:val="Normln"/>
     <w:pPr>
       <w:shd w:val="clear" w:color="auto" w:fill="669AC6"/>
       <w:spacing w:before="100" w:after="100"/>
@@ -2313,10 +3482,10 @@
       <w:szCs w:val="24"/>
     </w:rPr>
   </w:style>
-  <w:style w:type="paragraph" w:styleId="Footer">
+  <w:style w:type="paragraph" w:styleId="Zpat">
     <w:name w:val="footer"/>
-    <w:basedOn w:val="Normal"/>
-    <w:link w:val="FooterChar"/>
+    <w:basedOn w:val="Normln"/>
+    <w:link w:val="ZpatChar1"/>
     <w:uiPriority w:val="99"/>
     <w:pPr>
       <w:spacing w:line="240" w:lineRule="auto"/>
@@ -2324,7 +3493,7 @@
   </w:style>
   <w:style w:type="paragraph" w:customStyle="1" w:styleId="TableContents">
     <w:name w:val="Table Contents"/>
-    <w:basedOn w:val="Normal"/>
+    <w:basedOn w:val="Normln"/>
     <w:pPr>
       <w:suppressLineNumbers/>
     </w:pPr>
@@ -2340,7 +3509,7 @@
       <w:bCs/>
     </w:rPr>
   </w:style>
-  <w:style w:type="character" w:styleId="Hyperlink">
+  <w:style w:type="character" w:styleId="Hypertextovodkaz">
     <w:name w:val="Hyperlink"/>
     <w:uiPriority w:val="99"/>
     <w:unhideWhenUsed/>
@@ -2350,9 +3519,9 @@
       <w:u w:val="single"/>
     </w:rPr>
   </w:style>
-  <w:style w:type="paragraph" w:styleId="NormalWeb">
+  <w:style w:type="paragraph" w:styleId="Normlnweb">
     <w:name w:val="Normal (Web)"/>
-    <w:basedOn w:val="Normal"/>
+    <w:basedOn w:val="Normln"/>
     <w:uiPriority w:val="99"/>
     <w:unhideWhenUsed/>
     <w:rsid w:val="00970332"/>
@@ -2367,9 +3536,9 @@
       <w:lang w:val="ru-RU" w:eastAsia="ru-RU"/>
     </w:rPr>
   </w:style>
-  <w:style w:type="character" w:customStyle="1" w:styleId="FooterChar">
-    <w:name w:val="Footer Char"/>
-    <w:link w:val="Footer"/>
+  <w:style w:type="character" w:customStyle="1" w:styleId="ZpatChar1">
+    <w:name w:val="Zápatí Char1"/>
+    <w:link w:val="Zpat"/>
     <w:uiPriority w:val="99"/>
     <w:rsid w:val="00DA569C"/>
     <w:rPr>
@@ -2379,9 +3548,9 @@
       <w:lang w:val="en-US" w:eastAsia="ar-SA"/>
     </w:rPr>
   </w:style>
-  <w:style w:type="paragraph" w:styleId="ListParagraph">
+  <w:style w:type="paragraph" w:styleId="Odstavecseseznamem">
     <w:name w:val="List Paragraph"/>
-    <w:basedOn w:val="Normal"/>
+    <w:basedOn w:val="Normln"/>
     <w:uiPriority w:val="34"/>
     <w:qFormat/>
     <w:rsid w:val="00133611"/>
@@ -2392,7 +3561,7 @@
   </w:style>
   <w:style w:type="paragraph" w:customStyle="1" w:styleId="Heading4">
     <w:name w:val="Heading4"/>
-    <w:basedOn w:val="Heading3"/>
+    <w:basedOn w:val="Nadpis3"/>
     <w:link w:val="Heading4Char"/>
     <w:qFormat/>
     <w:rsid w:val="00AC3EBE"/>
@@ -2402,10 +3571,10 @@
       </w:numPr>
     </w:pPr>
   </w:style>
-  <w:style w:type="character" w:customStyle="1" w:styleId="Heading2Char">
-    <w:name w:val="Heading 2 Char"/>
-    <w:basedOn w:val="DefaultParagraphFont"/>
-    <w:link w:val="Heading2"/>
+  <w:style w:type="character" w:customStyle="1" w:styleId="Nadpis2Char1">
+    <w:name w:val="Nadpis 2 Char1"/>
+    <w:basedOn w:val="Standardnpsmoodstavce"/>
+    <w:link w:val="Nadpis2"/>
     <w:rsid w:val="00AC3EBE"/>
     <w:rPr>
       <w:rFonts w:ascii="Arial" w:hAnsi="Arial" w:cs="Arial"/>
@@ -2417,10 +3586,10 @@
       <w:lang w:val="en-US" w:eastAsia="ar-SA"/>
     </w:rPr>
   </w:style>
-  <w:style w:type="character" w:customStyle="1" w:styleId="Heading3Char">
-    <w:name w:val="Heading 3 Char"/>
-    <w:basedOn w:val="Heading2Char"/>
-    <w:link w:val="Heading3"/>
+  <w:style w:type="character" w:customStyle="1" w:styleId="Nadpis3Char1">
+    <w:name w:val="Nadpis 3 Char1"/>
+    <w:basedOn w:val="Nadpis2Char1"/>
+    <w:link w:val="Nadpis3"/>
     <w:rsid w:val="00AC3EBE"/>
     <w:rPr>
       <w:rFonts w:ascii="Arial" w:hAnsi="Arial" w:cs="Arial"/>
@@ -2434,7 +3603,7 @@
   </w:style>
   <w:style w:type="character" w:customStyle="1" w:styleId="Heading4Char">
     <w:name w:val="Heading4 Char"/>
-    <w:basedOn w:val="Heading3Char"/>
+    <w:basedOn w:val="Nadpis3Char1"/>
     <w:link w:val="Heading4"/>
     <w:rsid w:val="00AC3EBE"/>
     <w:rPr>
@@ -2740,7 +3909,7 @@
 </file>
 
 <file path=customXml/itemProps1.xml><?xml version="1.0" encoding="utf-8"?>
-<ds:datastoreItem xmlns:ds="http://schemas.openxmlformats.org/officeDocument/2006/customXml" ds:itemID="{0E11246A-C990-4F02-9AB0-51E29D176A22}">
+<ds:datastoreItem xmlns:ds="http://schemas.openxmlformats.org/officeDocument/2006/customXml" ds:itemID="{D5F3D325-7C7D-41D4-9DA0-92717874BD9A}">
   <ds:schemaRefs>
     <ds:schemaRef ds:uri="http://schemas.openxmlformats.org/officeDocument/2006/bibliography"/>
   </ds:schemaRefs>

</xml_diff>